<commit_message>
24-10-24, Begin ethiek artikel
</commit_message>
<xml_diff>
--- a/3.Ethiek/3.Ethiek_Literatuur.docx
+++ b/3.Ethiek/3.Ethiek_Literatuur.docx
@@ -122,6 +122,15 @@
     <w:p>
       <w:r>
         <w:t>Dewey, J. (1904). Ethics.</w:t>
+      </w:r>
+      <w:r>
+        <w:t xml:space="preserve">(MW3: </w:t>
+      </w:r>
+      <w:r>
+        <w:t>40-</w:t>
+      </w:r>
+      <w:r>
+        <w:t xml:space="preserve">58). </w:t>
       </w:r>
     </w:p>
     <w:p/>

</xml_diff>